<commit_message>
* refactoring + added story page
</commit_message>
<xml_diff>
--- a/plot.docx
+++ b/plot.docx
@@ -80,64 +80,34 @@
         <w:rPr>
           <w:lang w:val="en-US"/>
         </w:rPr>
-        <w:t xml:space="preserve">Jocul este un platoformer </w:t>
-      </w:r>
-      <w:r>
-        <w:rPr>
-          <w:lang w:val="en-US"/>
-        </w:rPr>
-        <w:t>RPG</w:t>
-      </w:r>
-      <w:r>
-        <w:rPr>
-          <w:lang w:val="en-US"/>
-        </w:rPr>
-        <w:t xml:space="preserve"> 2</w:t>
-      </w:r>
-      <w:r>
-        <w:rPr>
-          <w:lang w:val="en-US"/>
-        </w:rPr>
-        <w:t>D</w:t>
-      </w:r>
-      <w:r>
-        <w:rPr>
-          <w:lang w:val="en-US"/>
-        </w:rPr>
-        <w:t xml:space="preserve"> centrat in jurul lui Leafer, un ficus, care este nevoit sa-si salveze prietena, Rose, care a cazut de pe terasa intr-un canal infricosator.</w:t>
-      </w:r>
-    </w:p>
-    <w:p>
-      <w:pPr>
-        <w:pStyle w:val="Normal"/>
-        <w:rPr>
-          <w:lang w:val="en-US"/>
-        </w:rPr>
-      </w:pPr>
-      <w:r>
-        <w:rPr>
-          <w:lang w:val="en-US"/>
-        </w:rPr>
-      </w:r>
-    </w:p>
-    <w:p>
-      <w:pPr>
-        <w:pStyle w:val="Normal"/>
-        <w:rPr>
-          <w:lang w:val="en-US"/>
-        </w:rPr>
-      </w:pPr>
-      <w:r>
-        <w:rPr>
-          <w:lang w:val="en-US"/>
-        </w:rPr>
-        <w:t xml:space="preserve">Jocul are un gameplay similar cu cel al platformer-ului Mario, cerand jucatorului actiuni si gandire rapide, prin controale simple (left, right, jump, interact), </w:t>
-      </w:r>
-      <w:r>
-        <w:rPr>
-          <w:lang w:val="en-US"/>
-        </w:rPr>
-        <w:t>dar greu de perfectionat.</w:t>
+        <w:t>Jocul este un platoformer RPG 2D centrat in jurul lui Leafer, un ficus, care este nevoit sa-si salveze prietena, Rose, care a cazut de pe terasa intr-un canal infricosator.</w:t>
+      </w:r>
+    </w:p>
+    <w:p>
+      <w:pPr>
+        <w:pStyle w:val="Normal"/>
+        <w:rPr>
+          <w:lang w:val="en-US"/>
+        </w:rPr>
+      </w:pPr>
+      <w:r>
+        <w:rPr>
+          <w:lang w:val="en-US"/>
+        </w:rPr>
+      </w:r>
+    </w:p>
+    <w:p>
+      <w:pPr>
+        <w:pStyle w:val="Normal"/>
+        <w:rPr>
+          <w:lang w:val="en-US"/>
+        </w:rPr>
+      </w:pPr>
+      <w:r>
+        <w:rPr>
+          <w:lang w:val="en-US"/>
+        </w:rPr>
+        <w:t>Jocul are un gameplay similar cu cel al platformer-ului Mario, cerand jucatorului actiuni si gandire rapide, prin controale simple (left, right, jump, interact), dar greu de perfectionat.</w:t>
       </w:r>
     </w:p>
     <w:p>
@@ -232,13 +202,7 @@
         <w:rPr>
           <w:lang w:val="en-US"/>
         </w:rPr>
-        <w:t xml:space="preserve">Modul Arcade va contine o metoda de masurare a abilitatii jucatorului. </w:t>
-      </w:r>
-      <w:r>
-        <w:rPr>
-          <w:lang w:val="en-US"/>
-        </w:rPr>
-        <w:t>In functie de cati inamici extermina, ce obiecte colecteaza si timpul in care isi atinge obiectivul, jucatorul va primi un scor.</w:t>
+        <w:t>Modul Arcade va contine o metoda de masurare a abilitatii jucatorului. In functie de cati inamici extermina, ce obiecte colecteaza si timpul in care isi atinge obiectivul, jucatorul va primi un scor.</w:t>
       </w:r>
     </w:p>
     <w:p>
@@ -363,11 +327,7 @@
       </w:pPr>
       <w:r>
         <w:rPr/>
-        <w:t xml:space="preserve">Pagina de ‘home’ va contine inceputul povestii, episodul in care un motan rastoarna ghiveciul in care se afla Rose, aceasta cazand intr-un canal. Sunt, de asemenea, reliefate trasaturi dominante ale protagonistului: </w:t>
-      </w:r>
-      <w:r>
-        <w:rPr/>
-        <w:t>lipsa de curaj, dar si determinarea.  El se teme sa actioneze, dar este constient ca trebuie sa-si salveze prietena. Aceste detalii starnesc interesul utilizatorului si il vor determina sa incerce sa joace acest joc.</w:t>
+        <w:t>Pagina de ‘home’ va contine inceputul povestii, episodul in care un motan rastoarna ghiveciul in care se afla Rose, aceasta cazand intr-un canal. Sunt, de asemenea, reliefate trasaturi dominante ale protagonistului: lipsa de curaj, dar si determinarea.  El se teme sa actioneze, dar este constient ca trebuie sa-si salveze prietena. Aceste detalii starnesc interesul utilizatorului si il vor determina sa incerce sa joace acest joc.</w:t>
       </w:r>
     </w:p>
     <w:p>
@@ -658,101 +618,182 @@
       </w:pPr>
       <w:r>
         <w:rPr>
-          <w:sz w:val="24"/>
-          <w:szCs w:val="24"/>
-          <w:lang w:val="en-US"/>
-        </w:rPr>
-      </w:r>
-    </w:p>
-    <w:p>
-      <w:pPr>
-        <w:pStyle w:val="Normal"/>
-        <w:rPr/>
-      </w:pPr>
-      <w:r>
-        <w:rPr>
-          <w:szCs w:val="24"/>
-          <w:lang w:val="en-US"/>
-        </w:rPr>
-        <w:t>Keyword: platformer, RPG, 2D, adventure, Leafer, Rose, plant, rescue, sewer.</w:t>
-      </w:r>
-    </w:p>
-    <w:p>
-      <w:pPr>
-        <w:pStyle w:val="Normal"/>
-        <w:rPr>
-          <w:sz w:val="24"/>
-          <w:szCs w:val="24"/>
-          <w:lang w:val="en-US"/>
-        </w:rPr>
-      </w:pPr>
-      <w:r>
-        <w:rPr>
-          <w:sz w:val="24"/>
-          <w:szCs w:val="24"/>
-          <w:lang w:val="en-US"/>
-        </w:rPr>
-      </w:r>
-    </w:p>
-    <w:p>
-      <w:pPr>
-        <w:pStyle w:val="Normal"/>
-        <w:rPr>
-          <w:sz w:val="24"/>
-          <w:szCs w:val="24"/>
-          <w:lang w:val="en-US"/>
-        </w:rPr>
-      </w:pPr>
-      <w:r>
-        <w:rPr>
-          <w:sz w:val="24"/>
-          <w:szCs w:val="24"/>
-          <w:lang w:val="en-US"/>
-        </w:rPr>
-      </w:r>
-    </w:p>
-    <w:p>
-      <w:pPr>
-        <w:pStyle w:val="Normal"/>
-        <w:rPr>
-          <w:sz w:val="24"/>
-          <w:szCs w:val="24"/>
-          <w:lang w:val="en-US"/>
-        </w:rPr>
-      </w:pPr>
-      <w:r>
-        <w:rPr>
-          <w:sz w:val="24"/>
-          <w:szCs w:val="24"/>
-          <w:lang w:val="en-US"/>
-        </w:rPr>
-      </w:r>
-    </w:p>
-    <w:p>
-      <w:pPr>
-        <w:pStyle w:val="Normal"/>
-        <w:rPr/>
-      </w:pPr>
-      <w:r>
-        <w:rPr/>
-      </w:r>
-    </w:p>
-    <w:p>
-      <w:pPr>
-        <w:pStyle w:val="Normal"/>
-        <w:rPr/>
-      </w:pPr>
-      <w:r>
-        <w:rPr/>
-      </w:r>
-    </w:p>
-    <w:p>
-      <w:pPr>
-        <w:pStyle w:val="Normal"/>
-        <w:rPr/>
-      </w:pPr>
-      <w:r>
-        <w:rPr/>
+          <w:sz w:val="30"/>
+          <w:szCs w:val="30"/>
+        </w:rPr>
+      </w:r>
+    </w:p>
+    <w:p>
+      <w:pPr>
+        <w:pStyle w:val="Normal"/>
+        <w:rPr/>
+      </w:pPr>
+      <w:r>
+        <w:rPr>
+          <w:szCs w:val="24"/>
+          <w:lang w:val="en-US"/>
+        </w:rPr>
+        <w:t>Keyword</w:t>
+      </w:r>
+      <w:r>
+        <w:rPr>
+          <w:szCs w:val="24"/>
+          <w:lang w:val="en-US"/>
+        </w:rPr>
+        <w:t>s</w:t>
+      </w:r>
+      <w:r>
+        <w:rPr>
+          <w:szCs w:val="24"/>
+          <w:lang w:val="en-US"/>
+        </w:rPr>
+        <w:t>: platformer, RPG, 2D, adventure, Leafer, Rose, plant, rescue, sewer.</w:t>
+      </w:r>
+    </w:p>
+    <w:p>
+      <w:pPr>
+        <w:pStyle w:val="Normal"/>
+        <w:rPr>
+          <w:sz w:val="24"/>
+          <w:szCs w:val="24"/>
+          <w:lang w:val="en-US"/>
+        </w:rPr>
+      </w:pPr>
+      <w:r>
+        <w:rPr>
+          <w:sz w:val="24"/>
+          <w:szCs w:val="24"/>
+          <w:lang w:val="en-US"/>
+        </w:rPr>
+      </w:r>
+    </w:p>
+    <w:p>
+      <w:pPr>
+        <w:pStyle w:val="Normal"/>
+        <w:rPr>
+          <w:sz w:val="24"/>
+          <w:szCs w:val="24"/>
+          <w:lang w:val="en-US"/>
+        </w:rPr>
+      </w:pPr>
+      <w:r>
+        <w:rPr>
+          <w:sz w:val="24"/>
+          <w:szCs w:val="24"/>
+          <w:lang w:val="en-US"/>
+        </w:rPr>
+        <w:t xml:space="preserve">Description: “Leafer - to the Rescue is a 2d platformer RPG, in which you play the role of Leader, </w:t>
+      </w:r>
+    </w:p>
+    <w:p>
+      <w:pPr>
+        <w:pStyle w:val="Normal"/>
+        <w:rPr>
+          <w:sz w:val="24"/>
+          <w:szCs w:val="24"/>
+          <w:lang w:val="en-US"/>
+        </w:rPr>
+      </w:pPr>
+      <w:r>
+        <w:rPr>
+          <w:sz w:val="24"/>
+          <w:szCs w:val="24"/>
+          <w:lang w:val="en-US"/>
+        </w:rPr>
+        <w:t xml:space="preserve">    </w:t>
+      </w:r>
+      <w:r>
+        <w:rPr>
+          <w:sz w:val="24"/>
+          <w:szCs w:val="24"/>
+          <w:lang w:val="en-US"/>
+        </w:rPr>
+        <w:t>a cowardly plant set out to rescue his girlfriend, Rose, from the dark and frightening sewers"</w:t>
+      </w:r>
+    </w:p>
+    <w:p>
+      <w:pPr>
+        <w:pStyle w:val="Normal"/>
+        <w:rPr>
+          <w:sz w:val="24"/>
+          <w:szCs w:val="24"/>
+          <w:lang w:val="en-US"/>
+        </w:rPr>
+      </w:pPr>
+      <w:r>
+        <w:rPr>
+          <w:sz w:val="24"/>
+          <w:szCs w:val="24"/>
+          <w:lang w:val="en-US"/>
+        </w:rPr>
+      </w:r>
+    </w:p>
+    <w:p>
+      <w:pPr>
+        <w:pStyle w:val="Normal"/>
+        <w:rPr/>
+      </w:pPr>
+      <w:r>
+        <w:rPr/>
+        <w:tab/>
+        <w:tab/>
+        <w:tab/>
+        <w:tab/>
+        <w:tab/>
+        <w:t xml:space="preserve">           </w:t>
+      </w:r>
+      <w:r>
+        <w:rPr>
+          <w:sz w:val="30"/>
+          <w:szCs w:val="30"/>
+        </w:rPr>
+        <w:t>“Story”</w:t>
+      </w:r>
+    </w:p>
+    <w:p>
+      <w:pPr>
+        <w:pStyle w:val="Normal"/>
+        <w:rPr>
+          <w:sz w:val="30"/>
+          <w:szCs w:val="30"/>
+        </w:rPr>
+      </w:pPr>
+      <w:r>
+        <w:rPr/>
+      </w:r>
+    </w:p>
+    <w:p>
+      <w:pPr>
+        <w:pStyle w:val="Normal"/>
+        <w:rPr>
+          <w:sz w:val="24"/>
+          <w:szCs w:val="24"/>
+        </w:rPr>
+      </w:pPr>
+      <w:r>
+        <w:rPr>
+          <w:sz w:val="24"/>
+          <w:szCs w:val="24"/>
+          <w:lang w:val="en-US"/>
+        </w:rPr>
+        <w:t>Keywords: Leafer, Rose, play, adventure, rescue, sewers</w:t>
+      </w:r>
+    </w:p>
+    <w:p>
+      <w:pPr>
+        <w:pStyle w:val="Normal"/>
+        <w:rPr>
+          <w:sz w:val="24"/>
+          <w:szCs w:val="24"/>
+        </w:rPr>
+      </w:pPr>
+      <w:r>
+        <w:rPr>
+          <w:sz w:val="24"/>
+          <w:szCs w:val="24"/>
+          <w:lang w:val="en-US"/>
+        </w:rPr>
+        <w:t>Description: “Play through the adventure mode, in order to help Leafer rescue Rose from the dark and dangerous sewers”</w:t>
       </w:r>
     </w:p>
     <w:sectPr>
@@ -762,6 +803,7 @@
       <w:pgNumType w:fmt="decimal"/>
       <w:formProt w:val="false"/>
       <w:textDirection w:val="lrTb"/>
+      <w:docGrid w:type="default" w:linePitch="240" w:charSpace="4294961151"/>
     </w:sectPr>
   </w:body>
 </w:document>
@@ -773,15 +815,12 @@
     <w:rPrDefault>
       <w:rPr>
         <w:rFonts w:ascii="Liberation Serif" w:hAnsi="Liberation Serif" w:eastAsia="WenQuanYi Micro Hei" w:cs="Lohit Devanagari"/>
-        <w:sz w:val="24"/>
         <w:szCs w:val="24"/>
         <w:lang w:val="en-US" w:eastAsia="zh-CN" w:bidi="hi-IN"/>
       </w:rPr>
     </w:rPrDefault>
     <w:pPrDefault>
-      <w:pPr>
-        <w:widowControl/>
-      </w:pPr>
+      <w:pPr/>
     </w:pPrDefault>
   </w:docDefaults>
   <w:style w:type="paragraph" w:styleId="Normal">
@@ -789,10 +828,12 @@
     <w:qFormat/>
     <w:pPr>
       <w:widowControl/>
+      <w:bidi w:val="0"/>
+      <w:jc w:val="left"/>
     </w:pPr>
     <w:rPr>
       <w:rFonts w:ascii="Liberation Serif" w:hAnsi="Liberation Serif" w:eastAsia="WenQuanYi Micro Hei" w:cs="Lohit Devanagari"/>
-      <w:color w:val="auto"/>
+      <w:color w:val="00000A"/>
       <w:sz w:val="24"/>
       <w:szCs w:val="24"/>
       <w:lang w:val="en-US" w:eastAsia="zh-CN" w:bidi="hi-IN"/>

</xml_diff>